<commit_message>
'saving proj3 report -- not finished'
</commit_message>
<xml_diff>
--- a/COSC 528/Project 3/COSC528_Project3_istewar1.docx
+++ b/COSC 528/Project 3/COSC528_Project3_istewar1.docx
@@ -556,7 +556,13 @@
         <w:t>are</w:t>
       </w:r>
       <w:r>
-        <w:t xml:space="preserve"> discussed later in this report.</w:t>
+        <w:t xml:space="preserve"> discussed later in this </w:t>
+      </w:r>
+      <w:r>
+        <w:t>report</w:t>
+      </w:r>
+      <w:r>
+        <w:t>.</w:t>
       </w:r>
     </w:p>
     <w:p>
@@ -565,23 +571,882 @@
       </w:pPr>
       <w:r>
         <w:t>1.2 Decision Tree Analysis</w:t>
+      </w:r>
+    </w:p>
+    <w:p>
+      <w:r>
+        <w:t xml:space="preserve">For classification or regression purposes, a hierarchical data structure can be created to essentially </w:t>
+      </w:r>
+      <w:r>
+        <w:rPr>
+          <w:i/>
+        </w:rPr>
+        <w:t xml:space="preserve">divide-and-conquer </w:t>
+      </w:r>
+      <w:r>
+        <w:t>a dataset into its constituents, providing a nonparametric methodology that is a directly interpretable and competitively efficient</w:t>
+      </w:r>
+      <w:r>
+        <w:t xml:space="preserve"> given data to train, or build, the </w:t>
+      </w:r>
+      <w:r>
+        <w:t xml:space="preserve">decision </w:t>
+      </w:r>
+      <w:r>
+        <w:t>tree</w:t>
+      </w:r>
+      <w:r>
+        <w:t>.</w:t>
+      </w:r>
+      <w:r>
+        <w:t xml:space="preserve"> </w:t>
+      </w:r>
+      <w:r>
+        <w:t>This process is considered a nonparametric method as the structure is not fixed a priori nor any assumes regarding the class densities are made.</w:t>
+      </w:r>
+    </w:p>
+    <w:p>
+      <w:r>
+        <w:t xml:space="preserve">Decision trees recursively splits a sequence into a smaller number of steps based on a decision function, commonly referred to as a decision node. </w:t>
+      </w:r>
+      <w:r>
+        <w:t xml:space="preserve">The function utilized for the decision node returns discrete </w:t>
+      </w:r>
+      <w:r>
+        <w:t>classifications</w:t>
+      </w:r>
+      <w:r>
+        <w:t xml:space="preserve"> labels for the </w:t>
+      </w:r>
+      <w:r>
+        <w:t xml:space="preserve">tree’s branches; that is, given an input data value, a decision function is </w:t>
+      </w:r>
+      <w:proofErr w:type="gramStart"/>
+      <w:r>
+        <w:t>applied</w:t>
+      </w:r>
+      <w:proofErr w:type="gramEnd"/>
+      <w:r>
+        <w:t xml:space="preserve"> and a specific branch is chosen based on the function’s output</w:t>
+      </w:r>
+      <w:r>
+        <w:t>.</w:t>
+      </w:r>
+      <w:r>
+        <w:t xml:space="preserve"> This process is </w:t>
+      </w:r>
+      <w:proofErr w:type="gramStart"/>
+      <w:r>
+        <w:t>continues</w:t>
+      </w:r>
+      <w:proofErr w:type="gramEnd"/>
+      <w:r>
+        <w:t xml:space="preserve"> recursively until no more splits are possible, called a leaf node. </w:t>
+      </w:r>
+    </w:p>
+    <w:p>
+      <w:r>
+        <w:t>In this project, the task is to build a classification tree where each branch split in the decision tree is quant</w:t>
+      </w:r>
+      <w:r>
+        <w:t xml:space="preserve">ified by an impurity measure. </w:t>
+      </w:r>
+      <w:r>
+        <w:t xml:space="preserve">That is, a split is considered pure if all </w:t>
+      </w:r>
+      <w:r>
+        <w:lastRenderedPageBreak/>
+        <w:t>instances when choosing the branch belong to the same class</w:t>
+      </w:r>
+      <w:r>
+        <w:t xml:space="preserve">ification and no more splits are necessary. </w:t>
+      </w:r>
+      <w:r>
+        <w:t>The decision function employed to split the data can take several shapes, some with binary output (i.e., 0 or 1) and others discrete output</w:t>
+      </w:r>
+      <w:r>
+        <w:t>, and the instances should be split to decrease the impurity if the node is impure</w:t>
+      </w:r>
+      <w:r>
+        <w:t>. This project uses three</w:t>
+      </w:r>
+      <w:r>
+        <w:t xml:space="preserve"> impurity measures to make the split decisions: (1) entropy, (2) Gini index, and (3) </w:t>
+      </w:r>
+      <w:r>
+        <w:t>Misclassification</w:t>
+      </w:r>
+      <w:r>
+        <w:t xml:space="preserve"> Error. </w:t>
+      </w:r>
+      <w:r>
+        <w:t xml:space="preserve">These measures of impurity for a two-class problem can be expressed </w:t>
+      </w:r>
+      <w:r>
+        <w:t>in the following equations</w:t>
+      </w:r>
+      <w:r>
+        <w:t xml:space="preserve">, where </w:t>
+      </w:r>
+      <m:oMath>
+        <m:r>
+          <w:rPr>
+            <w:rFonts w:ascii="Cambria Math" w:hAnsi="Cambria Math"/>
+          </w:rPr>
+          <m:t>ϕ</m:t>
+        </m:r>
+        <m:d>
+          <m:dPr>
+            <m:ctrlPr>
+              <w:rPr>
+                <w:rFonts w:ascii="Cambria Math" w:hAnsi="Cambria Math"/>
+                <w:i/>
+              </w:rPr>
+            </m:ctrlPr>
+          </m:dPr>
+          <m:e>
+            <m:r>
+              <w:rPr>
+                <w:rFonts w:ascii="Cambria Math" w:hAnsi="Cambria Math"/>
+              </w:rPr>
+              <m:t>p,1-p</m:t>
+            </m:r>
+          </m:e>
+        </m:d>
+      </m:oMath>
+      <w:r>
+        <w:t xml:space="preserve"> is a non-negative function that </w:t>
+      </w:r>
+      <w:r>
+        <w:t>measures the split impurity:</w:t>
       </w:r>
     </w:p>
     <w:p/>
     <w:p>
       <w:pPr>
-        <w:pStyle w:val="Heading2"/>
-      </w:pPr>
-      <w:r>
-        <w:t>1.3</w:t>
-      </w:r>
-      <w:r>
-        <w:t xml:space="preserve"> Dimensionality Reduction</w:t>
-      </w:r>
+        <w:ind w:left="1440"/>
+        <w:jc w:val="center"/>
+      </w:pPr>
+      <m:oMathPara>
+        <m:oMathParaPr>
+          <m:jc m:val="left"/>
+        </m:oMathParaPr>
+        <m:oMath>
+          <m:r>
+            <w:rPr>
+              <w:rFonts w:ascii="Cambria Math" w:hAnsi="Cambria Math"/>
+            </w:rPr>
+            <m:t>Entropy</m:t>
+          </m:r>
+          <m:r>
+            <m:rPr>
+              <m:sty m:val="p"/>
+            </m:rPr>
+            <w:rPr>
+              <w:rFonts w:ascii="Cambria Math" w:hAnsi="Cambria Math"/>
+            </w:rPr>
+            <m:t>:</m:t>
+          </m:r>
+          <m:r>
+            <m:rPr>
+              <m:sty m:val="p"/>
+            </m:rPr>
+            <w:rPr>
+              <w:rFonts w:ascii="Cambria Math" w:hAnsi="Cambria Math"/>
+            </w:rPr>
+            <m:t xml:space="preserve">                               </m:t>
+          </m:r>
+          <m:r>
+            <m:rPr>
+              <m:sty m:val="p"/>
+            </m:rPr>
+            <w:rPr>
+              <w:rFonts w:ascii="Cambria Math" w:hAnsi="Cambria Math"/>
+            </w:rPr>
+            <m:t xml:space="preserve">  </m:t>
+          </m:r>
+          <m:r>
+            <m:rPr>
+              <m:sty m:val="p"/>
+            </m:rPr>
+            <w:rPr>
+              <w:rFonts w:ascii="Cambria Math" w:hAnsi="Cambria Math"/>
+            </w:rPr>
+            <m:t xml:space="preserve">  </m:t>
+          </m:r>
+          <m:r>
+            <w:rPr>
+              <w:rFonts w:ascii="Cambria Math" w:hAnsi="Cambria Math"/>
+            </w:rPr>
+            <m:t>ϕ</m:t>
+          </m:r>
+          <m:d>
+            <m:dPr>
+              <m:ctrlPr>
+                <w:rPr>
+                  <w:rFonts w:ascii="Cambria Math" w:hAnsi="Cambria Math"/>
+                </w:rPr>
+              </m:ctrlPr>
+            </m:dPr>
+            <m:e>
+              <m:r>
+                <w:rPr>
+                  <w:rFonts w:ascii="Cambria Math" w:hAnsi="Cambria Math"/>
+                </w:rPr>
+                <m:t>p</m:t>
+              </m:r>
+              <m:r>
+                <m:rPr>
+                  <m:sty m:val="p"/>
+                </m:rPr>
+                <w:rPr>
+                  <w:rFonts w:ascii="Cambria Math" w:hAnsi="Cambria Math"/>
+                </w:rPr>
+                <m:t>,1-</m:t>
+              </m:r>
+              <m:r>
+                <w:rPr>
+                  <w:rFonts w:ascii="Cambria Math" w:hAnsi="Cambria Math"/>
+                </w:rPr>
+                <m:t>p</m:t>
+              </m:r>
+            </m:e>
+          </m:d>
+          <m:r>
+            <w:rPr>
+              <w:rFonts w:ascii="Cambria Math" w:hAnsi="Cambria Math"/>
+            </w:rPr>
+            <m:t>=-p</m:t>
+          </m:r>
+          <m:sSub>
+            <m:sSubPr>
+              <m:ctrlPr>
+                <w:rPr>
+                  <w:rFonts w:ascii="Cambria Math" w:hAnsi="Cambria Math"/>
+                </w:rPr>
+              </m:ctrlPr>
+            </m:sSubPr>
+            <m:e>
+              <m:r>
+                <m:rPr>
+                  <m:sty m:val="p"/>
+                </m:rPr>
+                <w:rPr>
+                  <w:rFonts w:ascii="Cambria Math" w:hAnsi="Cambria Math"/>
+                </w:rPr>
+                <m:t>log</m:t>
+              </m:r>
+            </m:e>
+            <m:sub>
+              <m:r>
+                <m:rPr>
+                  <m:sty m:val="p"/>
+                </m:rPr>
+                <w:rPr>
+                  <w:rFonts w:ascii="Cambria Math" w:hAnsi="Cambria Math"/>
+                </w:rPr>
+                <m:t>2</m:t>
+              </m:r>
+            </m:sub>
+          </m:sSub>
+          <m:d>
+            <m:dPr>
+              <m:ctrlPr>
+                <w:rPr>
+                  <w:rFonts w:ascii="Cambria Math" w:hAnsi="Cambria Math"/>
+                  <w:i/>
+                </w:rPr>
+              </m:ctrlPr>
+            </m:dPr>
+            <m:e>
+              <m:r>
+                <w:rPr>
+                  <w:rFonts w:ascii="Cambria Math" w:hAnsi="Cambria Math"/>
+                </w:rPr>
+                <m:t>p</m:t>
+              </m:r>
+            </m:e>
+          </m:d>
+          <m:r>
+            <w:rPr>
+              <w:rFonts w:ascii="Cambria Math" w:hAnsi="Cambria Math"/>
+            </w:rPr>
+            <m:t>-</m:t>
+          </m:r>
+          <m:d>
+            <m:dPr>
+              <m:ctrlPr>
+                <w:rPr>
+                  <w:rFonts w:ascii="Cambria Math" w:hAnsi="Cambria Math"/>
+                  <w:i/>
+                </w:rPr>
+              </m:ctrlPr>
+            </m:dPr>
+            <m:e>
+              <m:r>
+                <w:rPr>
+                  <w:rFonts w:ascii="Cambria Math" w:hAnsi="Cambria Math"/>
+                </w:rPr>
+                <m:t>1-p</m:t>
+              </m:r>
+            </m:e>
+          </m:d>
+          <m:func>
+            <m:funcPr>
+              <m:ctrlPr>
+                <w:rPr>
+                  <w:rFonts w:ascii="Cambria Math" w:hAnsi="Cambria Math"/>
+                </w:rPr>
+              </m:ctrlPr>
+            </m:funcPr>
+            <m:fName>
+              <m:sSub>
+                <m:sSubPr>
+                  <m:ctrlPr>
+                    <w:rPr>
+                      <w:rFonts w:ascii="Cambria Math" w:hAnsi="Cambria Math"/>
+                    </w:rPr>
+                  </m:ctrlPr>
+                </m:sSubPr>
+                <m:e>
+                  <m:r>
+                    <m:rPr>
+                      <m:sty m:val="p"/>
+                    </m:rPr>
+                    <w:rPr>
+                      <w:rFonts w:ascii="Cambria Math" w:hAnsi="Cambria Math"/>
+                    </w:rPr>
+                    <m:t>log</m:t>
+                  </m:r>
+                </m:e>
+                <m:sub>
+                  <m:r>
+                    <m:rPr>
+                      <m:sty m:val="p"/>
+                    </m:rPr>
+                    <w:rPr>
+                      <w:rFonts w:ascii="Cambria Math" w:hAnsi="Cambria Math"/>
+                    </w:rPr>
+                    <m:t>2</m:t>
+                  </m:r>
+                </m:sub>
+              </m:sSub>
+              <m:ctrlPr>
+                <w:rPr>
+                  <w:rFonts w:ascii="Cambria Math" w:hAnsi="Cambria Math"/>
+                  <w:i/>
+                </w:rPr>
+              </m:ctrlPr>
+            </m:fName>
+            <m:e>
+              <m:d>
+                <m:dPr>
+                  <m:ctrlPr>
+                    <w:rPr>
+                      <w:rFonts w:ascii="Cambria Math" w:hAnsi="Cambria Math"/>
+                      <w:i/>
+                    </w:rPr>
+                  </m:ctrlPr>
+                </m:dPr>
+                <m:e>
+                  <m:r>
+                    <w:rPr>
+                      <w:rFonts w:ascii="Cambria Math" w:hAnsi="Cambria Math"/>
+                    </w:rPr>
+                    <m:t>1-p</m:t>
+                  </m:r>
+                </m:e>
+              </m:d>
+              <m:ctrlPr>
+                <w:rPr>
+                  <w:rFonts w:ascii="Cambria Math" w:hAnsi="Cambria Math"/>
+                  <w:i/>
+                </w:rPr>
+              </m:ctrlPr>
+            </m:e>
+          </m:func>
+          <m:r>
+            <w:rPr>
+              <w:rFonts w:ascii="Cambria Math" w:hAnsi="Cambria Math"/>
+            </w:rPr>
+            <m:t>;</m:t>
+          </m:r>
+        </m:oMath>
+      </m:oMathPara>
     </w:p>
     <w:p>
-      <w:r>
-        <w:t>Prior to arranging, a</w:t>
+      <w:pPr>
+        <w:ind w:left="1440"/>
+        <w:jc w:val="center"/>
+        <w:rPr>
+          <w:i/>
+        </w:rPr>
+      </w:pPr>
+      <m:oMathPara>
+        <m:oMathParaPr>
+          <m:jc m:val="left"/>
+        </m:oMathParaPr>
+        <m:oMath>
+          <m:r>
+            <w:rPr>
+              <w:rFonts w:ascii="Cambria Math" w:hAnsi="Cambria Math"/>
+            </w:rPr>
+            <m:t>Gini index</m:t>
+          </m:r>
+          <m:r>
+            <m:rPr>
+              <m:sty m:val="p"/>
+            </m:rPr>
+            <w:rPr>
+              <w:rFonts w:ascii="Cambria Math" w:hAnsi="Cambria Math"/>
+            </w:rPr>
+            <m:t xml:space="preserve">:                             </m:t>
+          </m:r>
+          <m:r>
+            <m:rPr>
+              <m:sty m:val="p"/>
+            </m:rPr>
+            <w:rPr>
+              <w:rFonts w:ascii="Cambria Math" w:hAnsi="Cambria Math"/>
+            </w:rPr>
+            <m:t xml:space="preserve">  </m:t>
+          </m:r>
+          <m:r>
+            <w:rPr>
+              <w:rFonts w:ascii="Cambria Math" w:hAnsi="Cambria Math"/>
+            </w:rPr>
+            <m:t>ϕ</m:t>
+          </m:r>
+          <m:d>
+            <m:dPr>
+              <m:ctrlPr>
+                <w:rPr>
+                  <w:rFonts w:ascii="Cambria Math" w:hAnsi="Cambria Math"/>
+                </w:rPr>
+              </m:ctrlPr>
+            </m:dPr>
+            <m:e>
+              <m:r>
+                <w:rPr>
+                  <w:rFonts w:ascii="Cambria Math" w:hAnsi="Cambria Math"/>
+                </w:rPr>
+                <m:t>p,1-p</m:t>
+              </m:r>
+              <m:ctrlPr>
+                <w:rPr>
+                  <w:rFonts w:ascii="Cambria Math" w:hAnsi="Cambria Math"/>
+                  <w:i/>
+                </w:rPr>
+              </m:ctrlPr>
+            </m:e>
+          </m:d>
+          <m:r>
+            <w:rPr>
+              <w:rFonts w:ascii="Cambria Math" w:hAnsi="Cambria Math"/>
+            </w:rPr>
+            <m:t>=2p</m:t>
+          </m:r>
+          <m:d>
+            <m:dPr>
+              <m:ctrlPr>
+                <w:rPr>
+                  <w:rFonts w:ascii="Cambria Math" w:hAnsi="Cambria Math"/>
+                  <w:i/>
+                </w:rPr>
+              </m:ctrlPr>
+            </m:dPr>
+            <m:e>
+              <m:r>
+                <w:rPr>
+                  <w:rFonts w:ascii="Cambria Math" w:hAnsi="Cambria Math"/>
+                </w:rPr>
+                <m:t>1-p</m:t>
+              </m:r>
+            </m:e>
+          </m:d>
+          <m:r>
+            <w:rPr>
+              <w:rFonts w:ascii="Cambria Math" w:hAnsi="Cambria Math"/>
+            </w:rPr>
+            <m:t xml:space="preserve"> ;</m:t>
+          </m:r>
+          <m:r>
+            <m:rPr>
+              <m:sty m:val="p"/>
+            </m:rPr>
+            <w:rPr>
+              <w:rFonts w:ascii="Cambria Math" w:hAnsi="Cambria Math"/>
+            </w:rPr>
+            <m:t>and,</m:t>
+          </m:r>
+        </m:oMath>
+      </m:oMathPara>
+    </w:p>
+    <w:p>
+      <w:pPr>
+        <w:ind w:left="1440"/>
+        <w:jc w:val="center"/>
+      </w:pPr>
+      <m:oMathPara>
+        <m:oMathParaPr>
+          <m:jc m:val="left"/>
+        </m:oMathParaPr>
+        <m:oMath>
+          <m:r>
+            <w:rPr>
+              <w:rFonts w:ascii="Cambria Math" w:hAnsi="Cambria Math"/>
+            </w:rPr>
+            <m:t>Misclassification Error</m:t>
+          </m:r>
+          <m:r>
+            <m:rPr>
+              <m:sty m:val="p"/>
+            </m:rPr>
+            <w:rPr>
+              <w:rFonts w:ascii="Cambria Math" w:hAnsi="Cambria Math"/>
+            </w:rPr>
+            <m:t xml:space="preserve">: </m:t>
+          </m:r>
+          <m:r>
+            <m:rPr>
+              <m:sty m:val="p"/>
+            </m:rPr>
+            <w:rPr>
+              <w:rFonts w:ascii="Cambria Math" w:hAnsi="Cambria Math"/>
+            </w:rPr>
+            <m:t xml:space="preserve">  </m:t>
+          </m:r>
+          <m:r>
+            <w:rPr>
+              <w:rFonts w:ascii="Cambria Math" w:hAnsi="Cambria Math"/>
+            </w:rPr>
+            <m:t>ϕ</m:t>
+          </m:r>
+          <m:d>
+            <m:dPr>
+              <m:ctrlPr>
+                <w:rPr>
+                  <w:rFonts w:ascii="Cambria Math" w:hAnsi="Cambria Math"/>
+                </w:rPr>
+              </m:ctrlPr>
+            </m:dPr>
+            <m:e>
+              <m:r>
+                <w:rPr>
+                  <w:rFonts w:ascii="Cambria Math" w:hAnsi="Cambria Math"/>
+                </w:rPr>
+                <m:t>p,1-p</m:t>
+              </m:r>
+              <m:ctrlPr>
+                <w:rPr>
+                  <w:rFonts w:ascii="Cambria Math" w:hAnsi="Cambria Math"/>
+                  <w:i/>
+                </w:rPr>
+              </m:ctrlPr>
+            </m:e>
+          </m:d>
+          <m:r>
+            <w:rPr>
+              <w:rFonts w:ascii="Cambria Math" w:hAnsi="Cambria Math"/>
+            </w:rPr>
+            <m:t>=1-</m:t>
+          </m:r>
+          <m:func>
+            <m:funcPr>
+              <m:ctrlPr>
+                <w:rPr>
+                  <w:rFonts w:ascii="Cambria Math" w:hAnsi="Cambria Math"/>
+                </w:rPr>
+              </m:ctrlPr>
+            </m:funcPr>
+            <m:fName>
+              <m:r>
+                <m:rPr>
+                  <m:sty m:val="p"/>
+                </m:rPr>
+                <w:rPr>
+                  <w:rFonts w:ascii="Cambria Math" w:hAnsi="Cambria Math"/>
+                </w:rPr>
+                <m:t>max</m:t>
+              </m:r>
+              <m:ctrlPr>
+                <w:rPr>
+                  <w:rFonts w:ascii="Cambria Math" w:hAnsi="Cambria Math"/>
+                  <w:i/>
+                </w:rPr>
+              </m:ctrlPr>
+            </m:fName>
+            <m:e>
+              <m:d>
+                <m:dPr>
+                  <m:ctrlPr>
+                    <w:rPr>
+                      <w:rFonts w:ascii="Cambria Math" w:hAnsi="Cambria Math"/>
+                      <w:i/>
+                    </w:rPr>
+                  </m:ctrlPr>
+                </m:dPr>
+                <m:e>
+                  <m:r>
+                    <w:rPr>
+                      <w:rFonts w:ascii="Cambria Math" w:hAnsi="Cambria Math"/>
+                    </w:rPr>
+                    <m:t>p,1-p</m:t>
+                  </m:r>
+                </m:e>
+              </m:d>
+              <m:r>
+                <w:rPr>
+                  <w:rFonts w:ascii="Cambria Math" w:hAnsi="Cambria Math"/>
+                </w:rPr>
+                <m:t xml:space="preserve"> </m:t>
+              </m:r>
+              <m:r>
+                <w:rPr>
+                  <w:rFonts w:ascii="Cambria Math" w:hAnsi="Cambria Math"/>
+                </w:rPr>
+                <m:t>,</m:t>
+              </m:r>
+            </m:e>
+          </m:func>
+        </m:oMath>
+      </m:oMathPara>
+    </w:p>
+    <w:p>
+      <w:pPr>
+        <w:ind w:left="1440"/>
+        <w:jc w:val="center"/>
+      </w:pPr>
+    </w:p>
+    <w:p>
+      <w:r>
+        <w:t xml:space="preserve">where, </w:t>
+      </w:r>
+      <m:oMath>
+        <m:sSup>
+          <m:sSupPr>
+            <m:ctrlPr>
+              <w:rPr>
+                <w:rFonts w:ascii="Cambria Math" w:hAnsi="Cambria Math"/>
+                <w:i/>
+              </w:rPr>
+            </m:ctrlPr>
+          </m:sSupPr>
+          <m:e>
+            <m:r>
+              <w:rPr>
+                <w:rFonts w:ascii="Cambria Math" w:hAnsi="Cambria Math"/>
+              </w:rPr>
+              <m:t>p</m:t>
+            </m:r>
+          </m:e>
+          <m:sup>
+            <m:r>
+              <w:rPr>
+                <w:rFonts w:ascii="Cambria Math" w:hAnsi="Cambria Math"/>
+              </w:rPr>
+              <m:t>1</m:t>
+            </m:r>
+          </m:sup>
+        </m:sSup>
+        <m:r>
+          <w:rPr>
+            <w:rFonts w:ascii="Cambria Math" w:hAnsi="Cambria Math"/>
+          </w:rPr>
+          <m:t>=p</m:t>
+        </m:r>
+      </m:oMath>
+      <w:r>
+        <w:t xml:space="preserve"> and </w:t>
+      </w:r>
+      <m:oMath>
+        <m:sSup>
+          <m:sSupPr>
+            <m:ctrlPr>
+              <w:rPr>
+                <w:rFonts w:ascii="Cambria Math" w:hAnsi="Cambria Math"/>
+                <w:i/>
+              </w:rPr>
+            </m:ctrlPr>
+          </m:sSupPr>
+          <m:e>
+            <m:r>
+              <w:rPr>
+                <w:rFonts w:ascii="Cambria Math" w:hAnsi="Cambria Math"/>
+              </w:rPr>
+              <m:t>p</m:t>
+            </m:r>
+          </m:e>
+          <m:sup>
+            <m:r>
+              <w:rPr>
+                <w:rFonts w:ascii="Cambria Math" w:hAnsi="Cambria Math"/>
+              </w:rPr>
+              <m:t>2</m:t>
+            </m:r>
+          </m:sup>
+        </m:sSup>
+        <m:r>
+          <w:rPr>
+            <w:rFonts w:ascii="Cambria Math" w:hAnsi="Cambria Math"/>
+          </w:rPr>
+          <m:t>=(1-p)</m:t>
+        </m:r>
+      </m:oMath>
+      <w:r>
+        <w:t xml:space="preserve"> represent the probability for the first and second class, respectively. </w:t>
+      </w:r>
+      <w:r>
+        <w:t xml:space="preserve">From this definition, a value of 0.5 for </w:t>
+      </w:r>
+      <m:oMath>
+        <m:sSup>
+          <m:sSupPr>
+            <m:ctrlPr>
+              <w:rPr>
+                <w:rFonts w:ascii="Cambria Math" w:hAnsi="Cambria Math"/>
+                <w:i/>
+              </w:rPr>
+            </m:ctrlPr>
+          </m:sSupPr>
+          <m:e>
+            <m:r>
+              <w:rPr>
+                <w:rFonts w:ascii="Cambria Math" w:hAnsi="Cambria Math"/>
+              </w:rPr>
+              <m:t>p</m:t>
+            </m:r>
+          </m:e>
+          <m:sup>
+            <m:r>
+              <w:rPr>
+                <w:rFonts w:ascii="Cambria Math" w:hAnsi="Cambria Math"/>
+              </w:rPr>
+              <m:t>1</m:t>
+            </m:r>
+          </m:sup>
+        </m:sSup>
+      </m:oMath>
+      <w:r>
+        <w:t xml:space="preserve"> results an identical value for </w:t>
+      </w:r>
+      <m:oMath>
+        <m:sSup>
+          <m:sSupPr>
+            <m:ctrlPr>
+              <w:rPr>
+                <w:rFonts w:ascii="Cambria Math" w:hAnsi="Cambria Math"/>
+                <w:i/>
+              </w:rPr>
+            </m:ctrlPr>
+          </m:sSupPr>
+          <m:e>
+            <m:r>
+              <w:rPr>
+                <w:rFonts w:ascii="Cambria Math" w:hAnsi="Cambria Math"/>
+              </w:rPr>
+              <m:t>p</m:t>
+            </m:r>
+          </m:e>
+          <m:sup>
+            <m:r>
+              <w:rPr>
+                <w:rFonts w:ascii="Cambria Math" w:hAnsi="Cambria Math"/>
+              </w:rPr>
+              <m:t>2</m:t>
+            </m:r>
+          </m:sup>
+        </m:sSup>
+      </m:oMath>
+      <w:r>
+        <w:t xml:space="preserve">, thus a poor decision branch. </w:t>
+      </w:r>
+      <w:r>
+        <w:t xml:space="preserve">Essentially, </w:t>
+      </w:r>
+      <w:r>
+        <w:t>the decision tree algorith</w:t>
+      </w:r>
+      <w:r>
+        <w:t>m is implemented in</w:t>
+      </w:r>
+      <w:r>
+        <w:t xml:space="preserve"> two steps (i.e., training and prediction) with multiple sub-steps</w:t>
+      </w:r>
+      <w:r>
+        <w:t>.</w:t>
+      </w:r>
+    </w:p>
+    <w:p/>
+    <w:p>
+      <w:bookmarkStart w:id="0" w:name="_GoBack"/>
+      <w:bookmarkEnd w:id="0"/>
+    </w:p>
+    <w:p/>
+    <w:p>
+      <w:r>
+        <w:t xml:space="preserve">In this project, a python class </w:t>
+      </w:r>
+      <w:proofErr w:type="spellStart"/>
+      <w:r>
+        <w:rPr>
+          <w:i/>
+        </w:rPr>
+        <w:t>decision_tree</w:t>
+      </w:r>
+      <w:proofErr w:type="spellEnd"/>
+      <w:r>
+        <w:t xml:space="preserve"> is created that creates a decision function using the </w:t>
+      </w:r>
+      <w:proofErr w:type="spellStart"/>
+      <w:r>
+        <w:rPr>
+          <w:i/>
+        </w:rPr>
+        <w:t>decision_</w:t>
+      </w:r>
+      <w:proofErr w:type="gramStart"/>
+      <w:r>
+        <w:rPr>
+          <w:i/>
+        </w:rPr>
+        <w:t>tree.train</w:t>
+      </w:r>
+      <w:proofErr w:type="spellEnd"/>
+      <w:proofErr w:type="gramEnd"/>
+      <w:r>
+        <w:t xml:space="preserve"> function after initializing the object with the impurity measure </w:t>
+      </w:r>
+      <w:r>
+        <w:br/>
+        <w:t xml:space="preserve">(e.g., entropy, </w:t>
+      </w:r>
+      <w:proofErr w:type="spellStart"/>
+      <w:r>
+        <w:t>gini</w:t>
+      </w:r>
+      <w:proofErr w:type="spellEnd"/>
+      <w:r>
+        <w:t xml:space="preserve"> index, or misclassification error) and the maximum decision tree depth. </w:t>
+      </w:r>
+    </w:p>
+    <w:p>
+      <w:pPr>
+        <w:pStyle w:val="Heading2"/>
+      </w:pPr>
+      <w:r>
+        <w:t>1.3</w:t>
+      </w:r>
+      <w:r>
+        <w:t xml:space="preserve"> Dimensionality Reduction</w:t>
+      </w:r>
+    </w:p>
+    <w:p>
+      <w:r>
+        <w:t>After the initial implementation of the clustering and decision tree</w:t>
+      </w:r>
+      <w:r>
+        <w:t>, a</w:t>
       </w:r>
       <w:r>
         <w:t xml:space="preserve"> dimensionality reduction method is implement</w:t>
@@ -602,6 +1467,7 @@
         <w:t>This case can be true for low dimensionality data, but by removing the irrelevant data features from the analysis can potentially strengthen the subsequent analysis by:</w:t>
       </w:r>
     </w:p>
+    <w:p/>
     <w:p>
       <w:pPr>
         <w:pStyle w:val="ListParagraph"/>
@@ -641,7 +1507,6 @@
         <w:contextualSpacing w:val="0"/>
       </w:pPr>
       <w:r>
-        <w:lastRenderedPageBreak/>
         <w:t>increase understanding of the dataset by keeping the features that impact the data; and,</w:t>
       </w:r>
     </w:p>
@@ -656,6 +1521,7 @@
         <w:contextualSpacing w:val="0"/>
       </w:pPr>
       <w:r>
+        <w:lastRenderedPageBreak/>
         <w:t xml:space="preserve">potential increase in graphical representation of the original data as the analysis can be visualized in a lower dimension. </w:t>
       </w:r>
     </w:p>
@@ -758,15 +1624,7 @@
         </m:d>
       </m:oMath>
       <w:r>
-        <w:t>rectangular matrix and can be represented as the product of three matri</w:t>
-      </w:r>
-      <w:proofErr w:type="spellStart"/>
-      <w:r>
-        <w:t>ces</w:t>
-      </w:r>
-      <w:proofErr w:type="spellEnd"/>
-      <w:r>
-        <w:t xml:space="preserve">: </w:t>
+        <w:t xml:space="preserve">rectangular matrix and can be represented as the product of three matrices: </w:t>
       </w:r>
       <m:oMath>
         <m:r>
@@ -3766,7 +4624,7 @@
         <w:pStyle w:val="Caption"/>
         <w:jc w:val="center"/>
       </w:pPr>
-      <w:bookmarkStart w:id="0" w:name="_Ref529096982"/>
+      <w:bookmarkStart w:id="1" w:name="_Ref529096982"/>
       <w:r>
         <w:t xml:space="preserve">Figure </w:t>
       </w:r>
@@ -3788,7 +4646,7 @@
       <w:r>
         <w:fldChar w:fldCharType="end"/>
       </w:r>
-      <w:bookmarkEnd w:id="0"/>
+      <w:bookmarkEnd w:id="1"/>
       <w:r>
         <w:t>: Full comparison plot of final data matrix utilized during the analysis</w:t>
       </w:r>
@@ -4191,7 +5049,8 @@
           <w:ilvl w:val="0"/>
           <w:numId w:val="11"/>
         </w:numPr>
-        <w:spacing w:before="100" w:beforeAutospacing="1" w:after="100" w:afterAutospacing="1"/>
+        <w:snapToGrid w:val="0"/>
+        <w:spacing w:after="0"/>
         <w:rPr>
           <w:rFonts w:ascii="OpenSymbol" w:eastAsia="Times New Roman" w:hAnsi="OpenSymbol" w:cs="Times New Roman"/>
         </w:rPr>
@@ -4200,7 +5059,51 @@
         <w:rPr>
           <w:rFonts w:ascii="TimesNewRomanPSMT" w:eastAsia="Times New Roman" w:hAnsi="TimesNewRomanPSMT" w:cs="Times New Roman"/>
         </w:rPr>
-        <w:t xml:space="preserve">Accuracy = (TN + TP) / (TN + TP + FN + FP) </w:t>
+        <w:t xml:space="preserve">Accuracy = </w:t>
+      </w:r>
+      <w:r>
+        <w:rPr>
+          <w:rFonts w:ascii="TimesNewRomanPSMT" w:eastAsia="Times New Roman" w:hAnsi="TimesNewRomanPSMT" w:cs="Times New Roman"/>
+        </w:rPr>
+        <w:tab/>
+      </w:r>
+      <m:oMath>
+        <m:d>
+          <m:dPr>
+            <m:ctrlPr>
+              <w:rPr>
+                <w:rFonts w:ascii="Cambria Math" w:eastAsia="Times New Roman" w:hAnsi="Cambria Math" w:cs="Times New Roman"/>
+                <w:i/>
+              </w:rPr>
+            </m:ctrlPr>
+          </m:dPr>
+          <m:e>
+            <m:r>
+              <w:rPr>
+                <w:rFonts w:ascii="Cambria Math" w:eastAsia="Times New Roman" w:hAnsi="Cambria Math" w:cs="Times New Roman"/>
+              </w:rPr>
+              <m:t>TN + TP</m:t>
+            </m:r>
+          </m:e>
+        </m:d>
+        <m:r>
+          <w:rPr>
+            <w:rFonts w:ascii="Cambria Math" w:eastAsia="Times New Roman" w:hAnsi="Cambria Math" w:cs="Times New Roman"/>
+          </w:rPr>
+          <m:t xml:space="preserve"> / (TN + TP + FN + FP)</m:t>
+        </m:r>
+        <m:r>
+          <w:rPr>
+            <w:rFonts w:ascii="Cambria Math" w:eastAsia="Times New Roman" w:hAnsi="Cambria Math" w:cs="Times New Roman"/>
+          </w:rPr>
+          <m:t xml:space="preserve">  </m:t>
+        </m:r>
+      </m:oMath>
+      <w:r>
+        <w:rPr>
+          <w:rFonts w:ascii="TimesNewRomanPSMT" w:eastAsia="Times New Roman" w:hAnsi="TimesNewRomanPSMT" w:cs="Times New Roman"/>
+        </w:rPr>
+        <w:t xml:space="preserve"> </w:t>
       </w:r>
     </w:p>
     <w:p>
@@ -4209,7 +5112,8 @@
           <w:ilvl w:val="0"/>
           <w:numId w:val="11"/>
         </w:numPr>
-        <w:spacing w:before="100" w:beforeAutospacing="1" w:after="100" w:afterAutospacing="1"/>
+        <w:snapToGrid w:val="0"/>
+        <w:spacing w:after="0"/>
         <w:rPr>
           <w:rFonts w:ascii="OpenSymbol" w:eastAsia="Times New Roman" w:hAnsi="OpenSymbol" w:cs="Times New Roman"/>
         </w:rPr>
@@ -4224,7 +5128,39 @@
         <w:rPr>
           <w:rFonts w:ascii="TimesNewRomanPSMT" w:eastAsia="Times New Roman" w:hAnsi="TimesNewRomanPSMT" w:cs="Times New Roman"/>
         </w:rPr>
-        <w:t xml:space="preserve">= TP / (TP + FN) </w:t>
+        <w:t xml:space="preserve">        </w:t>
+      </w:r>
+      <w:r>
+        <w:rPr>
+          <w:rFonts w:ascii="TimesNewRomanPSMT" w:eastAsia="Times New Roman" w:hAnsi="TimesNewRomanPSMT" w:cs="Times New Roman"/>
+        </w:rPr>
+        <w:t xml:space="preserve">= </w:t>
+      </w:r>
+      <w:r>
+        <w:rPr>
+          <w:rFonts w:ascii="TimesNewRomanPSMT" w:eastAsia="Times New Roman" w:hAnsi="TimesNewRomanPSMT" w:cs="Times New Roman"/>
+        </w:rPr>
+        <w:tab/>
+      </w:r>
+      <m:oMath>
+        <m:r>
+          <w:rPr>
+            <w:rFonts w:ascii="Cambria Math" w:eastAsia="Times New Roman" w:hAnsi="Cambria Math" w:cs="Times New Roman"/>
+          </w:rPr>
+          <m:t>TP / (TP + FN)</m:t>
+        </m:r>
+        <m:r>
+          <w:rPr>
+            <w:rFonts w:ascii="Cambria Math" w:eastAsia="Times New Roman" w:hAnsi="Cambria Math" w:cs="Times New Roman"/>
+          </w:rPr>
+          <m:t xml:space="preserve"> </m:t>
+        </m:r>
+      </m:oMath>
+      <w:r>
+        <w:rPr>
+          <w:rFonts w:ascii="TimesNewRomanPSMT" w:eastAsia="Times New Roman" w:hAnsi="TimesNewRomanPSMT" w:cs="Times New Roman"/>
+        </w:rPr>
+        <w:t xml:space="preserve"> </w:t>
       </w:r>
     </w:p>
     <w:p>
@@ -4233,7 +5169,8 @@
           <w:ilvl w:val="0"/>
           <w:numId w:val="11"/>
         </w:numPr>
-        <w:spacing w:before="100" w:beforeAutospacing="1" w:after="100" w:afterAutospacing="1"/>
+        <w:snapToGrid w:val="0"/>
+        <w:spacing w:after="0"/>
         <w:rPr>
           <w:rFonts w:ascii="OpenSymbol" w:eastAsia="Times New Roman" w:hAnsi="OpenSymbol" w:cs="Times New Roman"/>
         </w:rPr>
@@ -4242,7 +5179,51 @@
         <w:rPr>
           <w:rFonts w:ascii="TimesNewRomanPSMT" w:eastAsia="Times New Roman" w:hAnsi="TimesNewRomanPSMT" w:cs="Times New Roman"/>
         </w:rPr>
-        <w:t xml:space="preserve">PPV = TP / (TP + FP) </w:t>
+        <w:t xml:space="preserve">PPV </w:t>
+      </w:r>
+      <w:r>
+        <w:rPr>
+          <w:rFonts w:ascii="TimesNewRomanPSMT" w:eastAsia="Times New Roman" w:hAnsi="TimesNewRomanPSMT" w:cs="Times New Roman"/>
+        </w:rPr>
+        <w:t xml:space="preserve">  </w:t>
+      </w:r>
+      <w:r>
+        <w:rPr>
+          <w:rFonts w:ascii="TimesNewRomanPSMT" w:eastAsia="Times New Roman" w:hAnsi="TimesNewRomanPSMT" w:cs="Times New Roman"/>
+        </w:rPr>
+        <w:tab/>
+      </w:r>
+      <w:r>
+        <w:rPr>
+          <w:rFonts w:ascii="TimesNewRomanPSMT" w:eastAsia="Times New Roman" w:hAnsi="TimesNewRomanPSMT" w:cs="Times New Roman"/>
+        </w:rPr>
+        <w:t xml:space="preserve">    </w:t>
+      </w:r>
+      <w:r>
+        <w:rPr>
+          <w:rFonts w:ascii="TimesNewRomanPSMT" w:eastAsia="Times New Roman" w:hAnsi="TimesNewRomanPSMT" w:cs="Times New Roman"/>
+        </w:rPr>
+        <w:t xml:space="preserve">= </w:t>
+      </w:r>
+      <w:r>
+        <w:rPr>
+          <w:rFonts w:ascii="TimesNewRomanPSMT" w:eastAsia="Times New Roman" w:hAnsi="TimesNewRomanPSMT" w:cs="Times New Roman"/>
+        </w:rPr>
+        <w:tab/>
+      </w:r>
+      <m:oMath>
+        <m:r>
+          <w:rPr>
+            <w:rFonts w:ascii="Cambria Math" w:eastAsia="Times New Roman" w:hAnsi="Cambria Math" w:cs="Times New Roman"/>
+          </w:rPr>
+          <m:t>TP / (TP + FP)</m:t>
+        </m:r>
+      </m:oMath>
+      <w:r>
+        <w:rPr>
+          <w:rFonts w:ascii="TimesNewRomanPSMT" w:eastAsia="Times New Roman" w:hAnsi="TimesNewRomanPSMT" w:cs="Times New Roman"/>
+        </w:rPr>
+        <w:t xml:space="preserve"> </w:t>
       </w:r>
     </w:p>
     <w:p>
@@ -4251,7 +5232,8 @@
           <w:ilvl w:val="0"/>
           <w:numId w:val="11"/>
         </w:numPr>
-        <w:spacing w:before="100" w:beforeAutospacing="1" w:after="100" w:afterAutospacing="1"/>
+        <w:snapToGrid w:val="0"/>
+        <w:spacing w:after="0"/>
         <w:rPr>
           <w:rFonts w:ascii="OpenSymbol" w:eastAsia="Times New Roman" w:hAnsi="OpenSymbol" w:cs="Times New Roman"/>
         </w:rPr>
@@ -4266,8 +5248,29 @@
         <w:rPr>
           <w:rFonts w:ascii="TimesNewRomanPSMT" w:eastAsia="Times New Roman" w:hAnsi="TimesNewRomanPSMT" w:cs="Times New Roman"/>
         </w:rPr>
-        <w:t xml:space="preserve">= TN / (TN + FP) </w:t>
-      </w:r>
+        <w:tab/>
+        <w:t xml:space="preserve">    </w:t>
+      </w:r>
+      <w:r>
+        <w:rPr>
+          <w:rFonts w:ascii="TimesNewRomanPSMT" w:eastAsia="Times New Roman" w:hAnsi="TimesNewRomanPSMT" w:cs="Times New Roman"/>
+        </w:rPr>
+        <w:t xml:space="preserve">= </w:t>
+      </w:r>
+      <w:r>
+        <w:rPr>
+          <w:rFonts w:ascii="TimesNewRomanPSMT" w:eastAsia="Times New Roman" w:hAnsi="TimesNewRomanPSMT" w:cs="Times New Roman"/>
+        </w:rPr>
+        <w:tab/>
+      </w:r>
+      <m:oMath>
+        <m:r>
+          <w:rPr>
+            <w:rFonts w:ascii="Cambria Math" w:eastAsia="Times New Roman" w:hAnsi="Cambria Math" w:cs="Times New Roman"/>
+          </w:rPr>
+          <m:t>TN / (TN + FP)</m:t>
+        </m:r>
+      </m:oMath>
     </w:p>
     <w:p>
       <w:pPr>
@@ -4275,7 +5278,8 @@
           <w:ilvl w:val="0"/>
           <w:numId w:val="11"/>
         </w:numPr>
-        <w:spacing w:before="100" w:beforeAutospacing="1" w:after="100" w:afterAutospacing="1"/>
+        <w:snapToGrid w:val="0"/>
+        <w:spacing w:after="0"/>
         <w:rPr>
           <w:rFonts w:ascii="OpenSymbol" w:eastAsia="Times New Roman" w:hAnsi="OpenSymbol" w:cs="Times New Roman"/>
         </w:rPr>
@@ -4299,43 +5303,63 @@
         <w:rPr>
           <w:rFonts w:ascii="TimesNewRomanPSMT" w:eastAsia="Times New Roman" w:hAnsi="TimesNewRomanPSMT" w:cs="Times New Roman"/>
         </w:rPr>
-        <w:t xml:space="preserve">Score = 2 </w:t>
-      </w:r>
-      <w:r>
-        <w:rPr>
-          <w:rFonts w:ascii="Symbol" w:eastAsia="Times New Roman" w:hAnsi="Symbol" w:cs="Times New Roman"/>
-        </w:rPr>
-        <w:t></w:t>
-      </w:r>
-      <w:r>
-        <w:rPr>
-          <w:rFonts w:ascii="Symbol" w:eastAsia="Times New Roman" w:hAnsi="Symbol" w:cs="Times New Roman"/>
-        </w:rPr>
-        <w:t></w:t>
+        <w:t xml:space="preserve">Score </w:t>
       </w:r>
       <w:r>
         <w:rPr>
           <w:rFonts w:ascii="TimesNewRomanPSMT" w:eastAsia="Times New Roman" w:hAnsi="TimesNewRomanPSMT" w:cs="Times New Roman"/>
         </w:rPr>
-        <w:t xml:space="preserve">PPV </w:t>
-      </w:r>
-      <w:r>
-        <w:rPr>
-          <w:rFonts w:ascii="Symbol" w:eastAsia="Times New Roman" w:hAnsi="Symbol" w:cs="Times New Roman"/>
-        </w:rPr>
-        <w:t></w:t>
-      </w:r>
-      <w:r>
-        <w:rPr>
-          <w:rFonts w:ascii="Symbol" w:eastAsia="Times New Roman" w:hAnsi="Symbol" w:cs="Times New Roman"/>
-        </w:rPr>
-        <w:t></w:t>
+        <w:t xml:space="preserve">  </w:t>
       </w:r>
       <w:r>
         <w:rPr>
           <w:rFonts w:ascii="TimesNewRomanPSMT" w:eastAsia="Times New Roman" w:hAnsi="TimesNewRomanPSMT" w:cs="Times New Roman"/>
         </w:rPr>
-        <w:t xml:space="preserve">TPR / (PPV + TPR) </w:t>
+        <w:t xml:space="preserve">= </w:t>
+      </w:r>
+      <w:r>
+        <w:rPr>
+          <w:rFonts w:ascii="TimesNewRomanPSMT" w:eastAsia="Times New Roman" w:hAnsi="TimesNewRomanPSMT" w:cs="Times New Roman"/>
+        </w:rPr>
+        <w:tab/>
+      </w:r>
+      <m:oMath>
+        <m:r>
+          <w:rPr>
+            <w:rFonts w:ascii="Cambria Math" w:eastAsia="Times New Roman" w:hAnsi="Cambria Math" w:cs="Times New Roman"/>
+          </w:rPr>
+          <m:t>2*</m:t>
+        </m:r>
+        <m:r>
+          <w:rPr>
+            <w:rFonts w:ascii="Cambria Math" w:eastAsia="Times New Roman" w:hAnsi="Cambria Math" w:cs="Times New Roman"/>
+          </w:rPr>
+          <m:t>PP</m:t>
+        </m:r>
+        <m:r>
+          <w:rPr>
+            <w:rFonts w:ascii="Cambria Math" w:eastAsia="Times New Roman" w:hAnsi="Cambria Math" w:cs="Times New Roman"/>
+          </w:rPr>
+          <m:t>V*</m:t>
+        </m:r>
+        <m:r>
+          <w:rPr>
+            <w:rFonts w:ascii="Cambria Math" w:eastAsia="Times New Roman" w:hAnsi="Cambria Math" w:cs="Times New Roman"/>
+          </w:rPr>
+          <m:t>TPR / (PPV + TPR)</m:t>
+        </m:r>
+        <m:r>
+          <w:rPr>
+            <w:rFonts w:ascii="Cambria Math" w:eastAsia="Times New Roman" w:hAnsi="Cambria Math" w:cs="Times New Roman"/>
+          </w:rPr>
+          <m:t xml:space="preserve"> </m:t>
+        </m:r>
+      </m:oMath>
+      <w:r>
+        <w:rPr>
+          <w:rFonts w:ascii="TimesNewRomanPSMT" w:eastAsia="Times New Roman" w:hAnsi="TimesNewRomanPSMT" w:cs="Times New Roman"/>
+        </w:rPr>
+        <w:t xml:space="preserve"> </w:t>
       </w:r>
     </w:p>
     <w:p>
@@ -4408,7 +5432,7 @@
         <w:keepNext/>
         <w:jc w:val="center"/>
       </w:pPr>
-      <w:bookmarkStart w:id="1" w:name="_Ref529102803"/>
+      <w:bookmarkStart w:id="2" w:name="_Ref529102803"/>
       <w:r>
         <w:t xml:space="preserve">Table </w:t>
       </w:r>
@@ -4430,7 +5454,7 @@
       <w:r>
         <w:fldChar w:fldCharType="end"/>
       </w:r>
-      <w:bookmarkEnd w:id="1"/>
+      <w:bookmarkEnd w:id="2"/>
       <w:r>
         <w:t>: Example confusio</w:t>
       </w:r>
@@ -5912,7 +6936,7 @@
         <w:keepNext/>
         <w:jc w:val="center"/>
       </w:pPr>
-      <w:bookmarkStart w:id="2" w:name="_Ref529105097"/>
+      <w:bookmarkStart w:id="3" w:name="_Ref529105097"/>
       <w:r>
         <w:t xml:space="preserve">Table </w:t>
       </w:r>
@@ -5934,7 +6958,7 @@
       <w:r>
         <w:fldChar w:fldCharType="end"/>
       </w:r>
-      <w:bookmarkEnd w:id="2"/>
+      <w:bookmarkEnd w:id="3"/>
       <w:r>
         <w:t xml:space="preserve">: </w:t>
       </w:r>
@@ -8617,29 +9641,22 @@
         <w:t>3.2 Decision Tree Analysis</w:t>
       </w:r>
     </w:p>
+    <w:p/>
     <w:p>
-      <w:r>
-        <w:t>L</w:t>
+      <w:pPr>
+        <w:pStyle w:val="Heading2"/>
+      </w:pPr>
+      <w:r>
+        <w:t>3.3</w:t>
+      </w:r>
+      <w:r>
+        <w:t xml:space="preserve"> </w:t>
+      </w:r>
+      <w:r>
+        <w:t>Dimensionality Reduction Analysis</w:t>
       </w:r>
     </w:p>
-    <w:p>
-      <w:pPr>
-        <w:pStyle w:val="Heading2"/>
-      </w:pPr>
-      <w:r>
-        <w:t>3.3</w:t>
-      </w:r>
-      <w:r>
-        <w:t xml:space="preserve"> </w:t>
-      </w:r>
-      <w:r>
-        <w:t>Dimensionality Reduction Analysis</w:t>
-      </w:r>
-    </w:p>
-    <w:p>
-      <w:bookmarkStart w:id="3" w:name="_GoBack"/>
-      <w:bookmarkEnd w:id="3"/>
-    </w:p>
+    <w:p/>
     <w:p/>
     <w:sectPr>
       <w:footerReference w:type="default" r:id="rId9"/>

</xml_diff>